<commit_message>
Update text of the extension.
</commit_message>
<xml_diff>
--- a/Estensione Smart Home.docx
+++ b/Estensione Smart Home.docx
@@ -96,6 +96,89 @@
       </w:pPr>
       <w:r>
         <w:t>Se la temperatura o l’umidità risultano sopra la soglia massima per 3 misurazioni consecutive, la sauna/bagno turco viene spento automaticamente.</w:t>
+      </w:r>
+    </w:p>
+    <w:p>
+      <w:pPr>
+        <w:jc w:val="both"/>
+      </w:pPr>
+    </w:p>
+    <w:p>
+      <w:pPr>
+        <w:jc w:val="both"/>
+      </w:pPr>
+      <w:r>
+        <w:t xml:space="preserve">Ridurre i tempi (30s </w:t>
+      </w:r>
+      <w:r>
+        <w:sym w:font="Wingdings" w:char="F0E0"/>
+      </w:r>
+      <w:r>
+        <w:t xml:space="preserve"> 5s e 20m</w:t>
+      </w:r>
+      <w:r>
+        <w:sym w:font="Wingdings" w:char="F0E0"/>
+      </w:r>
+      <w:r>
+        <w:t>1m) per permettere il verificarsi di tutti gli eventi possibili durante la discussione.</w:t>
+      </w:r>
+    </w:p>
+    <w:p>
+      <w:pPr>
+        <w:jc w:val="both"/>
+      </w:pPr>
+      <w:r>
+        <w:t xml:space="preserve">Variare di temperatura/umidità va fatto tramite codice (usando random()) perché </w:t>
+      </w:r>
+      <w:proofErr w:type="spellStart"/>
+      <w:r>
+        <w:t>cooja</w:t>
+      </w:r>
+      <w:proofErr w:type="spellEnd"/>
+      <w:r>
+        <w:t xml:space="preserve"> non lo fa.</w:t>
+      </w:r>
+    </w:p>
+    <w:p>
+      <w:pPr>
+        <w:jc w:val="both"/>
+      </w:pPr>
+      <w:r>
+        <w:t>Potrebbe prevedere una variabile di stato lato CU che, una volta mostrata la lista dei comandi, permetta all’utente di conoscere se il nodo 4 è impostato a sauna/turco. (La CU conosce questo stato perché le viene comunicato da nodo 4).</w:t>
+      </w:r>
+    </w:p>
+    <w:p>
+      <w:pPr>
+        <w:jc w:val="both"/>
+      </w:pPr>
+    </w:p>
+    <w:p>
+      <w:pPr>
+        <w:jc w:val="both"/>
+      </w:pPr>
+    </w:p>
+    <w:p>
+      <w:pPr>
+        <w:jc w:val="both"/>
+      </w:pPr>
+      <w:r>
+        <w:t xml:space="preserve">Consiglio: mettere il controllo </w:t>
+      </w:r>
+      <w:proofErr w:type="spellStart"/>
+      <w:r>
+        <w:t>alarm</w:t>
+      </w:r>
+      <w:proofErr w:type="spellEnd"/>
+      <w:r>
+        <w:t xml:space="preserve">=1 sulla CU; mettere </w:t>
+      </w:r>
+      <w:proofErr w:type="spellStart"/>
+      <w:r>
+        <w:t>etimer</w:t>
+      </w:r>
+      <w:proofErr w:type="spellEnd"/>
+      <w:r>
+        <w:t xml:space="preserve"> a 2 secondi.</w:t>
       </w:r>
       <w:bookmarkStart w:id="0" w:name="_GoBack"/>
       <w:bookmarkEnd w:id="0"/>

</xml_diff>